<commit_message>
feat(lm): LSC-70 parse SP Header matter
This commit adds support for parsing rudimentary headers (cover page and
preface, SP don't have preamble) for SP bills. The parser looks for the
bill title, stage version and long title specifically and discards the
rest.
</commit_message>
<xml_diff>
--- a/test/lawmaker/nipubb/para-num-format.docx
+++ b/test/lawmaker/nipubb/para-num-format.docx
@@ -14,6 +14,9 @@
       </w:r>
       <w:r>
         <w:t>s</w:t>
+      </w:r>
+      <w:r>
+        <w:t xml:space="preserve"> Bill</w:t>
       </w:r>
     </w:p>
     <w:p>
@@ -106,10 +109,7 @@
         <w:pStyle w:val="longtitle"/>
       </w:pPr>
       <w:r>
-        <w:t xml:space="preserve">Restate and amend the law relating to adoption; to make further </w:t>
-      </w:r>
-      <w:r>
-        <w:t>amendments of the law relating to children; and for connected purposes.</w:t>
+        <w:t>Restate and amend the law relating to adoption; to make further amendments of the law relating to children; and for connected purposes.</w:t>
       </w:r>
     </w:p>
     <w:p>
@@ -297,10 +297,7 @@
       <w:bookmarkEnd w:id="6"/>
       <w:r>
         <w:tab/>
-        <w:t xml:space="preserve">any harm </w:t>
-      </w:r>
-      <w:r>
-        <w:t>which the child has suffered or is at risk of suffering;</w:t>
+        <w:t>any harm which the child has suffered or is at risk of suffering;</w:t>
       </w:r>
     </w:p>
     <w:p>
@@ -371,10 +368,7 @@
       <w:bookmarkEnd w:id="8"/>
       <w:r>
         <w:tab/>
-        <w:t>the ability a</w:t>
-      </w:r>
-      <w:r>
-        <w:t>nd willingness of any of the child’s relatives</w:t>
+        <w:t>the ability and willingness of any of the child’s relatives</w:t>
       </w:r>
       <w:r>
         <w:t>…</w:t>
@@ -402,10 +396,7 @@
         <w:tab/>
       </w:r>
       <w:r>
-        <w:t>or of any such person</w:t>
-      </w:r>
-      <w:r>
-        <w:t>…</w:t>
+        <w:t>or of any such person…</w:t>
       </w:r>
     </w:p>
     <w:p>
@@ -418,22 +409,7 @@
       </w:r>
       <w:r>
         <w:tab/>
-        <w:t>to provide the child with a</w:t>
-      </w:r>
-      <w:r>
-        <w:t xml:space="preserve">n </w:t>
-      </w:r>
-      <w:r>
-        <w:t>environment in which the</w:t>
-      </w:r>
-      <w:r>
-        <w:t xml:space="preserve">y </w:t>
-      </w:r>
-      <w:r>
-        <w:t>can develop</w:t>
-      </w:r>
-      <w:r>
-        <w:t>…</w:t>
+        <w:t>to provide the child with an environment in which they can develop…</w:t>
       </w:r>
     </w:p>
     <w:p>
@@ -446,10 +422,7 @@
       </w:r>
       <w:r>
         <w:tab/>
-        <w:t>and otherwise to meet the child’s needs</w:t>
-      </w:r>
-      <w:r>
-        <w:t>.</w:t>
+        <w:t>and otherwise to meet the child’s needs.</w:t>
       </w:r>
     </w:p>
     <w:p>
@@ -458,20 +431,11 @@
       </w:pPr>
       <w:r>
         <w:tab/>
-        <w:t>(i</w:t>
-      </w:r>
-      <w:r>
-        <w:t>i</w:t>
-      </w:r>
-      <w:r>
-        <w:t>)</w:t>
-      </w:r>
-      <w:r>
-        <w:tab/>
-        <w:t>the wishes and feelings of any of the child’s relatives</w:t>
-      </w:r>
-      <w:r>
-        <w:t>.</w:t>
+        <w:t>(ii)</w:t>
+      </w:r>
+      <w:r>
+        <w:tab/>
+        <w:t>the wishes and feelings of any of the child’s relatives.</w:t>
       </w:r>
     </w:p>
     <w:p>
@@ -485,13 +449,7 @@
       </w:pPr>
       <w:r>
         <w:tab/>
-        <w:t>(</w:t>
-      </w:r>
-      <w:r>
-        <w:t>ZZZA</w:t>
-      </w:r>
-      <w:r>
-        <w:t>)</w:t>
+        <w:t>(ZZZA)</w:t>
       </w:r>
       <w:r>
         <w:tab/>
@@ -531,13 +489,7 @@
       </w:r>
       <w:r>
         <w:tab/>
-        <w:t xml:space="preserve">adopted persons, their parents, and </w:t>
-      </w:r>
-      <w:r>
-        <w:t xml:space="preserve">any </w:t>
-      </w:r>
-      <w:r>
-        <w:t>former guardians;</w:t>
+        <w:t>adopted persons, their parents, and any former guardians;</w:t>
       </w:r>
     </w:p>
     <w:p>
@@ -569,20 +521,11 @@
       </w:pPr>
       <w:r>
         <w:tab/>
-        <w:t>(</w:t>
-      </w:r>
-      <w:r>
-        <w:t>B</w:t>
-      </w:r>
-      <w:r>
-        <w:t>)</w:t>
-      </w:r>
-      <w:r>
-        <w:tab/>
-        <w:t>for the adoption of children</w:t>
-      </w:r>
-      <w:r>
-        <w:t>.</w:t>
+        <w:t>(B)</w:t>
+      </w:r>
+      <w:r>
+        <w:tab/>
+        <w:t>for the adoption of children.</w:t>
       </w:r>
     </w:p>
     <w:p>
@@ -739,11 +682,6 @@
           <w:lang w:val="en-AU"/>
         </w:rPr>
         <w:tab/>
-      </w:r>
-      <w:r>
-        <w:rPr>
-          <w:lang w:val="en-AU"/>
-        </w:rPr>
         <w:t>(i</w:t>
       </w:r>
       <w:r>
@@ -811,18 +749,10 @@
       </w:pPr>
       <w:r>
         <w:tab/>
-        <w:t>(ia</w:t>
-      </w:r>
-      <w:r>
-        <w:t>b</w:t>
-      </w:r>
-      <w:r>
-        <w:t>)</w:t>
-      </w:r>
-      <w:r>
-        <w:tab/>
-      </w:r>
-      <w:r>
+        <w:t>(iab)</w:t>
+      </w:r>
+      <w:r>
+        <w:tab/>
         <w:t xml:space="preserve">Fourth </w:t>
       </w:r>
       <w:r>
@@ -838,18 +768,10 @@
       </w:pPr>
       <w:r>
         <w:tab/>
-        <w:t>(i</w:t>
-      </w:r>
-      <w:r>
-        <w:t>b</w:t>
-      </w:r>
-      <w:r>
-        <w:t>)</w:t>
-      </w:r>
-      <w:r>
-        <w:tab/>
-      </w:r>
-      <w:r>
+        <w:t>(ib)</w:t>
+      </w:r>
+      <w:r>
+        <w:tab/>
         <w:t xml:space="preserve">Fifth </w:t>
       </w:r>
       <w:r>
@@ -865,20 +787,11 @@
       </w:pPr>
       <w:r>
         <w:tab/>
-        <w:t>(i</w:t>
-      </w:r>
-      <w:r>
-        <w:t>i</w:t>
-      </w:r>
-      <w:r>
-        <w:t>)</w:t>
-      </w:r>
-      <w:r>
-        <w:tab/>
-        <w:t>Fifth</w:t>
-      </w:r>
-      <w:r>
-        <w:t xml:space="preserve"> </w:t>
+        <w:t>(ii)</w:t>
+      </w:r>
+      <w:r>
+        <w:tab/>
+        <w:t xml:space="preserve">Fifth </w:t>
       </w:r>
       <w:r>
         <w:rPr>
@@ -3190,15 +3103,6 @@
 </file>
 
 <file path=customXml/item2.xml><?xml version="1.0" encoding="utf-8"?>
-<?mso-contentType ?>
-<FormTemplates xmlns="http://schemas.microsoft.com/sharepoint/v3/contenttype/forms">
-  <Display>DocumentLibraryForm</Display>
-  <Edit>DocumentLibraryForm</Edit>
-  <New>DocumentLibraryForm</New>
-</FormTemplates>
-</file>
-
-<file path=customXml/item3.xml><?xml version="1.0" encoding="utf-8"?>
 <p:properties xmlns:p="http://schemas.microsoft.com/office/2006/metadata/properties" xmlns:xsi="http://www.w3.org/2001/XMLSchema-instance" xmlns:pc="http://schemas.microsoft.com/office/infopath/2007/PartnerControls">
   <documentManagement>
     <_ip_UnifiedCompliancePolicyUIAction xmlns="http://schemas.microsoft.com/sharepoint/v3" xsi:nil="true"/>
@@ -3209,6 +3113,15 @@
     <_ip_UnifiedCompliancePolicyProperties xmlns="http://schemas.microsoft.com/sharepoint/v3" xsi:nil="true"/>
   </documentManagement>
 </p:properties>
+</file>
+
+<file path=customXml/item3.xml><?xml version="1.0" encoding="utf-8"?>
+<?mso-contentType ?>
+<FormTemplates xmlns="http://schemas.microsoft.com/sharepoint/v3/contenttype/forms">
+  <Display>DocumentLibraryForm</Display>
+  <Edit>DocumentLibraryForm</Edit>
+  <New>DocumentLibraryForm</New>
+</FormTemplates>
 </file>
 
 <file path=customXml/itemProps1.xml><?xml version="1.0" encoding="utf-8"?>
@@ -3232,14 +3145,6 @@
 </file>
 
 <file path=customXml/itemProps2.xml><?xml version="1.0" encoding="utf-8"?>
-<ds:datastoreItem xmlns:ds="http://schemas.openxmlformats.org/officeDocument/2006/customXml" ds:itemID="{39A83380-3F78-4FFC-8A14-7E457173B12F}">
-  <ds:schemaRefs>
-    <ds:schemaRef ds:uri="http://schemas.microsoft.com/sharepoint/v3/contenttype/forms"/>
-  </ds:schemaRefs>
-</ds:datastoreItem>
-</file>
-
-<file path=customXml/itemProps3.xml><?xml version="1.0" encoding="utf-8"?>
 <ds:datastoreItem xmlns:ds="http://schemas.openxmlformats.org/officeDocument/2006/customXml" ds:itemID="{DCF3E154-65B0-4307-932B-74C959C4AEB4}">
   <ds:schemaRefs>
     <ds:schemaRef ds:uri="http://schemas.microsoft.com/office/2006/metadata/properties"/>
@@ -3249,4 +3154,12 @@
     <ds:schemaRef ds:uri="bf8c2668-4a04-4648-b511-d3baf2576b0e"/>
   </ds:schemaRefs>
 </ds:datastoreItem>
+</file>
+
+<file path=customXml/itemProps3.xml><?xml version="1.0" encoding="utf-8"?>
+<ds:datastoreItem xmlns:ds="http://schemas.openxmlformats.org/officeDocument/2006/customXml" ds:itemID="{39A83380-3F78-4FFC-8A14-7E457173B12F}">
+  <ds:schemaRefs>
+    <ds:schemaRef ds:uri="http://schemas.microsoft.com/sharepoint/v3/contenttype/forms"/>
+  </ds:schemaRefs>
+</ds:datastoreItem>
 </file>
</xml_diff>

<commit_message>
fix(lawmaker): prevent Para1 from mistakenly being parsed as Para2 when its number happens to be a roman numeral [LSC-182]
</commit_message>
<xml_diff>
--- a/test/lawmaker/nipubb/para-num-format.docx
+++ b/test/lawmaker/nipubb/para-num-format.docx
@@ -784,6 +784,9 @@
     <w:p>
       <w:pPr>
         <w:pStyle w:val="subparagraph"/>
+        <w:rPr>
+          <w:lang w:val="en-AU"/>
+        </w:rPr>
       </w:pPr>
       <w:r>
         <w:tab/>
@@ -800,13 +803,905 @@
         <w:t>sub-paragraph</w:t>
       </w:r>
     </w:p>
+    <w:p>
+      <w:pPr>
+        <w:pStyle w:val="clausetitle"/>
+      </w:pPr>
+      <w:r>
+        <w:t>Mistaken Prov2 tests</w:t>
+      </w:r>
+    </w:p>
+    <w:p>
+      <w:pPr>
+        <w:pStyle w:val="subsection"/>
+        <w:rPr>
+          <w:lang w:val="en-AU"/>
+        </w:rPr>
+      </w:pPr>
+      <w:r>
+        <w:rPr>
+          <w:rStyle w:val="boldclause"/>
+          <w:lang w:val="en-AU"/>
+        </w:rPr>
+        <w:t>3</w:t>
+      </w:r>
+      <w:r>
+        <w:rPr>
+          <w:rStyle w:val="boldclause"/>
+          <w:lang w:val="en-AU"/>
+        </w:rPr>
+        <w:t>.</w:t>
+      </w:r>
+      <w:r>
+        <w:rPr>
+          <w:rStyle w:val="boldclause"/>
+          <w:b w:val="0"/>
+          <w:lang w:val="en-AU"/>
+        </w:rPr>
+        <w:t>—</w:t>
+      </w:r>
+      <w:r>
+        <w:rPr>
+          <w:lang w:val="en-AU"/>
+        </w:rPr>
+        <w:t>(1) Para2 elements have roman number</w:t>
+      </w:r>
+      <w:r>
+        <w:rPr>
+          <w:lang w:val="en-AU"/>
+        </w:rPr>
+        <w:t>ing, however inserting a child between two existing Para2 elements when auto-renumber is turned off in Lawmaker results in non-roman suffixes</w:t>
+      </w:r>
+    </w:p>
+    <w:p>
+      <w:pPr>
+        <w:pStyle w:val="paragraph"/>
+      </w:pPr>
+      <w:r>
+        <w:rPr>
+          <w:lang w:val="en-AU"/>
+        </w:rPr>
+        <w:tab/>
+      </w:r>
+      <w:r>
+        <w:t>(a)</w:t>
+      </w:r>
+      <w:r>
+        <w:tab/>
+        <w:t>Paragraph</w:t>
+      </w:r>
+    </w:p>
+    <w:p>
+      <w:pPr>
+        <w:pStyle w:val="paragraph"/>
+      </w:pPr>
+      <w:r>
+        <w:rPr>
+          <w:lang w:val="en-AU"/>
+        </w:rPr>
+        <w:tab/>
+      </w:r>
+      <w:r>
+        <w:t>(b)</w:t>
+      </w:r>
+      <w:r>
+        <w:tab/>
+        <w:t>Paragraph</w:t>
+      </w:r>
+    </w:p>
+    <w:p>
+      <w:pPr>
+        <w:pStyle w:val="subparagraph"/>
+        <w:rPr>
+          <w:lang w:val="en-AU"/>
+        </w:rPr>
+      </w:pPr>
+      <w:r>
+        <w:tab/>
+      </w:r>
+      <w:r>
+        <w:rPr>
+          <w:lang w:val="en-AU"/>
+        </w:rPr>
+        <w:t>(i)</w:t>
+      </w:r>
+      <w:r>
+        <w:rPr>
+          <w:lang w:val="en-AU"/>
+        </w:rPr>
+        <w:tab/>
+      </w:r>
+      <w:r>
+        <w:rPr>
+          <w:lang w:val="en-AU"/>
+        </w:rPr>
+        <w:t>S</w:t>
+      </w:r>
+      <w:r>
+        <w:rPr>
+          <w:lang w:val="en-AU"/>
+        </w:rPr>
+        <w:t>ub-paragraph</w:t>
+      </w:r>
+    </w:p>
+    <w:p>
+      <w:pPr>
+        <w:pStyle w:val="subparagraph"/>
+        <w:rPr>
+          <w:lang w:val="en-AU"/>
+        </w:rPr>
+      </w:pPr>
+      <w:r>
+        <w:tab/>
+      </w:r>
+      <w:r>
+        <w:rPr>
+          <w:lang w:val="en-AU"/>
+        </w:rPr>
+        <w:t>(i</w:t>
+      </w:r>
+      <w:r>
+        <w:rPr>
+          <w:lang w:val="en-AU"/>
+        </w:rPr>
+        <w:t>i</w:t>
+      </w:r>
+      <w:r>
+        <w:rPr>
+          <w:lang w:val="en-AU"/>
+        </w:rPr>
+        <w:t>)</w:t>
+      </w:r>
+      <w:r>
+        <w:rPr>
+          <w:lang w:val="en-AU"/>
+        </w:rPr>
+        <w:tab/>
+      </w:r>
+      <w:r>
+        <w:rPr>
+          <w:lang w:val="en-AU"/>
+        </w:rPr>
+        <w:t>S</w:t>
+      </w:r>
+      <w:r>
+        <w:rPr>
+          <w:lang w:val="en-AU"/>
+        </w:rPr>
+        <w:t>ub-paragraph</w:t>
+      </w:r>
+    </w:p>
+    <w:p>
+      <w:pPr>
+        <w:pStyle w:val="paragraph"/>
+      </w:pPr>
+      <w:r>
+        <w:rPr>
+          <w:lang w:val="en-AU"/>
+        </w:rPr>
+        <w:tab/>
+      </w:r>
+      <w:r>
+        <w:t>(c)</w:t>
+      </w:r>
+      <w:r>
+        <w:tab/>
+        <w:t>Paragraph</w:t>
+      </w:r>
+    </w:p>
+    <w:p>
+      <w:pPr>
+        <w:pStyle w:val="paragraph"/>
+      </w:pPr>
+      <w:r>
+        <w:rPr>
+          <w:lang w:val="en-AU"/>
+        </w:rPr>
+        <w:tab/>
+      </w:r>
+      <w:r>
+        <w:t>(d)</w:t>
+      </w:r>
+      <w:r>
+        <w:tab/>
+        <w:t>Paragraph</w:t>
+      </w:r>
+    </w:p>
+    <w:p>
+      <w:pPr>
+        <w:pStyle w:val="paragraph"/>
+      </w:pPr>
+      <w:r>
+        <w:rPr>
+          <w:lang w:val="en-AU"/>
+        </w:rPr>
+        <w:tab/>
+      </w:r>
+      <w:r>
+        <w:t>(e)</w:t>
+      </w:r>
+      <w:r>
+        <w:tab/>
+        <w:t>Paragraph</w:t>
+      </w:r>
+    </w:p>
+    <w:p>
+      <w:pPr>
+        <w:pStyle w:val="subparagraph"/>
+        <w:rPr>
+          <w:lang w:val="en-AU"/>
+        </w:rPr>
+      </w:pPr>
+      <w:r>
+        <w:tab/>
+      </w:r>
+      <w:r>
+        <w:rPr>
+          <w:lang w:val="en-AU"/>
+        </w:rPr>
+        <w:t>(</w:t>
+      </w:r>
+      <w:r>
+        <w:rPr>
+          <w:lang w:val="en-AU"/>
+        </w:rPr>
+        <w:t>v</w:t>
+      </w:r>
+      <w:r>
+        <w:rPr>
+          <w:lang w:val="en-AU"/>
+        </w:rPr>
+        <w:t>)</w:t>
+      </w:r>
+      <w:r>
+        <w:rPr>
+          <w:lang w:val="en-AU"/>
+        </w:rPr>
+        <w:tab/>
+      </w:r>
+      <w:r>
+        <w:rPr>
+          <w:lang w:val="en-AU"/>
+        </w:rPr>
+        <w:t>S</w:t>
+      </w:r>
+      <w:r>
+        <w:rPr>
+          <w:lang w:val="en-AU"/>
+        </w:rPr>
+        <w:t>ub-paragraph</w:t>
+      </w:r>
+    </w:p>
+    <w:p>
+      <w:pPr>
+        <w:pStyle w:val="subparagraph"/>
+        <w:rPr>
+          <w:lang w:val="en-AU"/>
+        </w:rPr>
+      </w:pPr>
+      <w:r>
+        <w:tab/>
+      </w:r>
+      <w:r>
+        <w:rPr>
+          <w:lang w:val="en-AU"/>
+        </w:rPr>
+        <w:t>(</w:t>
+      </w:r>
+      <w:r>
+        <w:rPr>
+          <w:lang w:val="en-AU"/>
+        </w:rPr>
+        <w:t>v</w:t>
+      </w:r>
+      <w:r>
+        <w:rPr>
+          <w:lang w:val="en-AU"/>
+        </w:rPr>
+        <w:t>i</w:t>
+      </w:r>
+      <w:r>
+        <w:rPr>
+          <w:lang w:val="en-AU"/>
+        </w:rPr>
+        <w:t>)</w:t>
+      </w:r>
+      <w:r>
+        <w:rPr>
+          <w:lang w:val="en-AU"/>
+        </w:rPr>
+        <w:tab/>
+      </w:r>
+      <w:r>
+        <w:rPr>
+          <w:lang w:val="en-AU"/>
+        </w:rPr>
+        <w:t>S</w:t>
+      </w:r>
+      <w:r>
+        <w:rPr>
+          <w:lang w:val="en-AU"/>
+        </w:rPr>
+        <w:t>ub-paragraph</w:t>
+      </w:r>
+    </w:p>
+    <w:p>
+      <w:pPr>
+        <w:pStyle w:val="paragraph"/>
+      </w:pPr>
+      <w:r>
+        <w:rPr>
+          <w:lang w:val="en-AU"/>
+        </w:rPr>
+        <w:tab/>
+      </w:r>
+      <w:r>
+        <w:t>(f)</w:t>
+      </w:r>
+      <w:r>
+        <w:tab/>
+        <w:t>Paragraph</w:t>
+      </w:r>
+    </w:p>
+    <w:p>
+      <w:pPr>
+        <w:pStyle w:val="paragraph"/>
+      </w:pPr>
+      <w:r>
+        <w:rPr>
+          <w:lang w:val="en-AU"/>
+        </w:rPr>
+        <w:tab/>
+      </w:r>
+      <w:r>
+        <w:t>(g)</w:t>
+      </w:r>
+      <w:r>
+        <w:tab/>
+        <w:t>Paragraph</w:t>
+      </w:r>
+    </w:p>
+    <w:p>
+      <w:pPr>
+        <w:pStyle w:val="paragraph"/>
+      </w:pPr>
+      <w:r>
+        <w:rPr>
+          <w:lang w:val="en-AU"/>
+        </w:rPr>
+        <w:tab/>
+      </w:r>
+      <w:r>
+        <w:t>(h)</w:t>
+      </w:r>
+      <w:r>
+        <w:tab/>
+        <w:t>Paragraph</w:t>
+      </w:r>
+    </w:p>
+    <w:p>
+      <w:pPr>
+        <w:pStyle w:val="paragraph"/>
+      </w:pPr>
+      <w:r>
+        <w:rPr>
+          <w:lang w:val="en-AU"/>
+        </w:rPr>
+        <w:tab/>
+      </w:r>
+      <w:r>
+        <w:t>(i)</w:t>
+      </w:r>
+      <w:r>
+        <w:tab/>
+        <w:t>Paragraph</w:t>
+      </w:r>
+    </w:p>
+    <w:p>
+      <w:pPr>
+        <w:pStyle w:val="paragraph"/>
+      </w:pPr>
+      <w:r>
+        <w:rPr>
+          <w:lang w:val="en-AU"/>
+        </w:rPr>
+        <w:tab/>
+      </w:r>
+      <w:r>
+        <w:t>(j)</w:t>
+      </w:r>
+      <w:r>
+        <w:tab/>
+        <w:t>Paragraph</w:t>
+      </w:r>
+    </w:p>
+    <w:p>
+      <w:pPr>
+        <w:pStyle w:val="paragraph"/>
+      </w:pPr>
+      <w:r>
+        <w:rPr>
+          <w:lang w:val="en-AU"/>
+        </w:rPr>
+        <w:tab/>
+      </w:r>
+      <w:r>
+        <w:t>(k)</w:t>
+      </w:r>
+      <w:r>
+        <w:tab/>
+        <w:t>Paragraph</w:t>
+      </w:r>
+    </w:p>
+    <w:p>
+      <w:pPr>
+        <w:pStyle w:val="paragraph"/>
+      </w:pPr>
+      <w:r>
+        <w:rPr>
+          <w:lang w:val="en-AU"/>
+        </w:rPr>
+        <w:tab/>
+      </w:r>
+      <w:r>
+        <w:t>(l)</w:t>
+      </w:r>
+      <w:r>
+        <w:tab/>
+        <w:t>Paragraph</w:t>
+      </w:r>
+    </w:p>
+    <w:p>
+      <w:pPr>
+        <w:pStyle w:val="paragraph"/>
+      </w:pPr>
+      <w:r>
+        <w:rPr>
+          <w:lang w:val="en-AU"/>
+        </w:rPr>
+        <w:tab/>
+      </w:r>
+      <w:r>
+        <w:t>(m)</w:t>
+      </w:r>
+      <w:r>
+        <w:tab/>
+        <w:t>Paragraph</w:t>
+      </w:r>
+    </w:p>
+    <w:p>
+      <w:pPr>
+        <w:pStyle w:val="paragraph"/>
+      </w:pPr>
+      <w:r>
+        <w:rPr>
+          <w:lang w:val="en-AU"/>
+        </w:rPr>
+        <w:tab/>
+      </w:r>
+      <w:r>
+        <w:t>(n)</w:t>
+      </w:r>
+      <w:r>
+        <w:tab/>
+        <w:t>Paragraph</w:t>
+      </w:r>
+    </w:p>
+    <w:p>
+      <w:pPr>
+        <w:pStyle w:val="paragraph"/>
+      </w:pPr>
+      <w:r>
+        <w:rPr>
+          <w:lang w:val="en-AU"/>
+        </w:rPr>
+        <w:tab/>
+      </w:r>
+      <w:r>
+        <w:t>(o)</w:t>
+      </w:r>
+      <w:r>
+        <w:tab/>
+        <w:t>Paragraph</w:t>
+      </w:r>
+    </w:p>
+    <w:p>
+      <w:pPr>
+        <w:pStyle w:val="subparagraph"/>
+        <w:rPr>
+          <w:lang w:val="en-AU"/>
+        </w:rPr>
+      </w:pPr>
+      <w:r>
+        <w:tab/>
+      </w:r>
+      <w:r>
+        <w:rPr>
+          <w:lang w:val="en-AU"/>
+        </w:rPr>
+        <w:t>(</w:t>
+      </w:r>
+      <w:r>
+        <w:rPr>
+          <w:lang w:val="en-AU"/>
+        </w:rPr>
+        <w:t>x</w:t>
+      </w:r>
+      <w:r>
+        <w:rPr>
+          <w:lang w:val="en-AU"/>
+        </w:rPr>
+        <w:t>)</w:t>
+      </w:r>
+      <w:r>
+        <w:rPr>
+          <w:lang w:val="en-AU"/>
+        </w:rPr>
+        <w:tab/>
+      </w:r>
+      <w:r>
+        <w:rPr>
+          <w:lang w:val="en-AU"/>
+        </w:rPr>
+        <w:t>S</w:t>
+      </w:r>
+      <w:r>
+        <w:rPr>
+          <w:lang w:val="en-AU"/>
+        </w:rPr>
+        <w:t>ub-paragraph</w:t>
+      </w:r>
+    </w:p>
+    <w:p>
+      <w:pPr>
+        <w:pStyle w:val="subparagraph"/>
+        <w:rPr>
+          <w:lang w:val="en-AU"/>
+        </w:rPr>
+      </w:pPr>
+      <w:r>
+        <w:tab/>
+      </w:r>
+      <w:r>
+        <w:rPr>
+          <w:lang w:val="en-AU"/>
+        </w:rPr>
+        <w:t>(</w:t>
+      </w:r>
+      <w:r>
+        <w:rPr>
+          <w:lang w:val="en-AU"/>
+        </w:rPr>
+        <w:t>x</w:t>
+      </w:r>
+      <w:r>
+        <w:rPr>
+          <w:lang w:val="en-AU"/>
+        </w:rPr>
+        <w:t>i</w:t>
+      </w:r>
+      <w:r>
+        <w:rPr>
+          <w:lang w:val="en-AU"/>
+        </w:rPr>
+        <w:t>)</w:t>
+      </w:r>
+      <w:r>
+        <w:rPr>
+          <w:lang w:val="en-AU"/>
+        </w:rPr>
+        <w:tab/>
+      </w:r>
+      <w:r>
+        <w:rPr>
+          <w:lang w:val="en-AU"/>
+        </w:rPr>
+        <w:t>S</w:t>
+      </w:r>
+      <w:r>
+        <w:rPr>
+          <w:lang w:val="en-AU"/>
+        </w:rPr>
+        <w:t>ub-paragraph</w:t>
+      </w:r>
+    </w:p>
+    <w:p>
+      <w:pPr>
+        <w:pStyle w:val="paragraph"/>
+      </w:pPr>
+      <w:r>
+        <w:rPr>
+          <w:lang w:val="en-AU"/>
+        </w:rPr>
+        <w:tab/>
+      </w:r>
+      <w:r>
+        <w:t>(p)</w:t>
+      </w:r>
+      <w:r>
+        <w:tab/>
+        <w:t>Paragraph</w:t>
+      </w:r>
+    </w:p>
+    <w:p>
+      <w:pPr>
+        <w:pStyle w:val="paragraph"/>
+      </w:pPr>
+      <w:r>
+        <w:rPr>
+          <w:lang w:val="en-AU"/>
+        </w:rPr>
+        <w:tab/>
+      </w:r>
+      <w:r>
+        <w:t>(q)</w:t>
+      </w:r>
+      <w:r>
+        <w:tab/>
+        <w:t>Paragraph</w:t>
+      </w:r>
+    </w:p>
+    <w:p>
+      <w:pPr>
+        <w:pStyle w:val="paragraph"/>
+      </w:pPr>
+      <w:r>
+        <w:rPr>
+          <w:lang w:val="en-AU"/>
+        </w:rPr>
+        <w:lastRenderedPageBreak/>
+        <w:tab/>
+      </w:r>
+      <w:r>
+        <w:t>(r)</w:t>
+      </w:r>
+      <w:r>
+        <w:tab/>
+        <w:t>Paragraph</w:t>
+      </w:r>
+    </w:p>
+    <w:p>
+      <w:pPr>
+        <w:pStyle w:val="paragraph"/>
+      </w:pPr>
+      <w:r>
+        <w:rPr>
+          <w:lang w:val="en-AU"/>
+        </w:rPr>
+        <w:tab/>
+      </w:r>
+      <w:r>
+        <w:t>(s)</w:t>
+      </w:r>
+      <w:r>
+        <w:tab/>
+        <w:t>Paragraph</w:t>
+      </w:r>
+    </w:p>
+    <w:p>
+      <w:pPr>
+        <w:pStyle w:val="paragraph"/>
+      </w:pPr>
+      <w:r>
+        <w:rPr>
+          <w:lang w:val="en-AU"/>
+        </w:rPr>
+        <w:tab/>
+      </w:r>
+      <w:r>
+        <w:t>(t)</w:t>
+      </w:r>
+      <w:r>
+        <w:tab/>
+        <w:t>Paragraph</w:t>
+      </w:r>
+    </w:p>
+    <w:p>
+      <w:pPr>
+        <w:pStyle w:val="subparagraph"/>
+        <w:rPr>
+          <w:lang w:val="en-AU"/>
+        </w:rPr>
+      </w:pPr>
+      <w:r>
+        <w:tab/>
+      </w:r>
+      <w:r>
+        <w:rPr>
+          <w:lang w:val="en-AU"/>
+        </w:rPr>
+        <w:t>(</w:t>
+      </w:r>
+      <w:r>
+        <w:rPr>
+          <w:lang w:val="en-AU"/>
+        </w:rPr>
+        <w:t>l</w:t>
+      </w:r>
+      <w:r>
+        <w:rPr>
+          <w:lang w:val="en-AU"/>
+        </w:rPr>
+        <w:t>)</w:t>
+      </w:r>
+      <w:r>
+        <w:rPr>
+          <w:lang w:val="en-AU"/>
+        </w:rPr>
+        <w:tab/>
+      </w:r>
+      <w:r>
+        <w:rPr>
+          <w:lang w:val="en-AU"/>
+        </w:rPr>
+        <w:t>S</w:t>
+      </w:r>
+      <w:r>
+        <w:rPr>
+          <w:lang w:val="en-AU"/>
+        </w:rPr>
+        <w:t>ub-paragraph</w:t>
+      </w:r>
+    </w:p>
+    <w:p>
+      <w:pPr>
+        <w:pStyle w:val="subparagraph"/>
+        <w:rPr>
+          <w:lang w:val="en-AU"/>
+        </w:rPr>
+      </w:pPr>
+      <w:r>
+        <w:tab/>
+      </w:r>
+      <w:r>
+        <w:rPr>
+          <w:lang w:val="en-AU"/>
+        </w:rPr>
+        <w:t>(</w:t>
+      </w:r>
+      <w:r>
+        <w:rPr>
+          <w:lang w:val="en-AU"/>
+        </w:rPr>
+        <w:t>li</w:t>
+      </w:r>
+      <w:r>
+        <w:rPr>
+          <w:lang w:val="en-AU"/>
+        </w:rPr>
+        <w:t>)</w:t>
+      </w:r>
+      <w:r>
+        <w:rPr>
+          <w:lang w:val="en-AU"/>
+        </w:rPr>
+        <w:tab/>
+      </w:r>
+      <w:r>
+        <w:rPr>
+          <w:lang w:val="en-AU"/>
+        </w:rPr>
+        <w:t>S</w:t>
+      </w:r>
+      <w:r>
+        <w:rPr>
+          <w:lang w:val="en-AU"/>
+        </w:rPr>
+        <w:t>ub-paragraph</w:t>
+      </w:r>
+    </w:p>
+    <w:p>
+      <w:pPr>
+        <w:pStyle w:val="paragraph"/>
+      </w:pPr>
+      <w:r>
+        <w:rPr>
+          <w:lang w:val="en-AU"/>
+        </w:rPr>
+        <w:tab/>
+      </w:r>
+      <w:r>
+        <w:t>(u)</w:t>
+      </w:r>
+      <w:r>
+        <w:tab/>
+        <w:t>Paragraph</w:t>
+      </w:r>
+    </w:p>
+    <w:p>
+      <w:pPr>
+        <w:pStyle w:val="paragraph"/>
+      </w:pPr>
+      <w:r>
+        <w:rPr>
+          <w:lang w:val="en-AU"/>
+        </w:rPr>
+        <w:tab/>
+      </w:r>
+      <w:r>
+        <w:t>(v)</w:t>
+      </w:r>
+      <w:r>
+        <w:tab/>
+        <w:t>Paragraph</w:t>
+      </w:r>
+    </w:p>
+    <w:p>
+      <w:pPr>
+        <w:pStyle w:val="paragraph"/>
+      </w:pPr>
+      <w:r>
+        <w:rPr>
+          <w:lang w:val="en-AU"/>
+        </w:rPr>
+        <w:tab/>
+      </w:r>
+      <w:r>
+        <w:t>(w)</w:t>
+      </w:r>
+      <w:r>
+        <w:tab/>
+        <w:t>Paragraph</w:t>
+      </w:r>
+    </w:p>
+    <w:p>
+      <w:pPr>
+        <w:pStyle w:val="paragraph"/>
+      </w:pPr>
+      <w:r>
+        <w:rPr>
+          <w:lang w:val="en-AU"/>
+        </w:rPr>
+        <w:tab/>
+      </w:r>
+      <w:r>
+        <w:t>(x)</w:t>
+      </w:r>
+      <w:r>
+        <w:tab/>
+        <w:t>Paragraph</w:t>
+      </w:r>
+    </w:p>
+    <w:p>
+      <w:pPr>
+        <w:pStyle w:val="paragraph"/>
+      </w:pPr>
+      <w:r>
+        <w:rPr>
+          <w:lang w:val="en-AU"/>
+        </w:rPr>
+        <w:tab/>
+      </w:r>
+      <w:r>
+        <w:t>(y)</w:t>
+      </w:r>
+      <w:r>
+        <w:tab/>
+        <w:t>Paragraph</w:t>
+      </w:r>
+    </w:p>
+    <w:p>
+      <w:pPr>
+        <w:pStyle w:val="paragraph"/>
+      </w:pPr>
+      <w:r>
+        <w:rPr>
+          <w:lang w:val="en-AU"/>
+        </w:rPr>
+        <w:tab/>
+      </w:r>
+      <w:r>
+        <w:t>(z)</w:t>
+      </w:r>
+      <w:r>
+        <w:tab/>
+        <w:t>Paragraph</w:t>
+      </w:r>
+    </w:p>
     <w:sectPr>
-      <w:headerReference w:type="even" r:id="rId9"/>
-      <w:headerReference w:type="default" r:id="rId10"/>
-      <w:footerReference w:type="even" r:id="rId11"/>
-      <w:footerReference w:type="default" r:id="rId12"/>
-      <w:headerReference w:type="first" r:id="rId13"/>
-      <w:footerReference w:type="first" r:id="rId14"/>
+      <w:headerReference w:type="default" r:id="rId9"/>
+      <w:footerReference w:type="even" r:id="rId10"/>
+      <w:footerReference w:type="default" r:id="rId11"/>
       <w:pgSz w:w="11906" w:h="16838"/>
       <w:pgMar w:top="1700" w:right="2126" w:bottom="1700" w:left="2126" w:header="1134" w:footer="1134" w:gutter="0"/>
       <w:lnNumType w:countBy="5" w:distance="283"/>
@@ -888,12 +1783,6 @@
 </w:ftr>
 </file>
 
-<file path=word/footer3.xml><?xml version="1.0" encoding="utf-8"?>
-<w:ftr xmlns:wpc="http://schemas.microsoft.com/office/word/2010/wordprocessingCanvas" xmlns:cx="http://schemas.microsoft.com/office/drawing/2014/chartex" xmlns:cx1="http://schemas.microsoft.com/office/drawing/2015/9/8/chartex" xmlns:cx2="http://schemas.microsoft.com/office/drawing/2015/10/21/chartex" xmlns:cx3="http://schemas.microsoft.com/office/drawing/2016/5/9/chartex" xmlns:cx4="http://schemas.microsoft.com/office/drawing/2016/5/10/chartex" xmlns:cx5="http://schemas.microsoft.com/office/drawing/2016/5/11/chartex" xmlns:cx6="http://schemas.microsoft.com/office/drawing/2016/5/12/chartex" xmlns:cx7="http://schemas.microsoft.com/office/drawing/2016/5/13/chartex" xmlns:cx8="http://schemas.microsoft.com/office/drawing/2016/5/14/chartex" xmlns:mc="http://schemas.openxmlformats.org/markup-compatibility/2006" xmlns:aink="http://schemas.microsoft.com/office/drawing/2016/ink" xmlns:am3d="http://schemas.microsoft.com/office/drawing/2017/model3d" xmlns:o="urn:schemas-microsoft-com:office:office" xmlns:r="http://schemas.openxmlformats.org/officeDocument/2006/relationships" xmlns:m="http://schemas.openxmlformats.org/officeDocument/2006/math" xmlns:v="urn:schemas-microsoft-com:vml" xmlns:wp14="http://schemas.microsoft.com/office/word/2010/wordprocessingDrawing" xmlns:wp="http://schemas.openxmlformats.org/drawingml/2006/wordprocessingDrawing" xmlns:w10="urn:schemas-microsoft-com:office:word" xmlns:w="http://schemas.openxmlformats.org/wordprocessingml/2006/main" xmlns:w14="http://schemas.microsoft.com/office/word/2010/wordml" xmlns:w15="http://schemas.microsoft.com/office/word/2012/wordml" xmlns:w16cex="http://schemas.microsoft.com/office/word/2018/wordml/cex" xmlns:w16cid="http://schemas.microsoft.com/office/word/2016/wordml/cid" xmlns:w16="http://schemas.microsoft.com/office/word/2018/wordml" xmlns:w16sdtdh="http://schemas.microsoft.com/office/word/2020/wordml/sdtdatahash" xmlns:w16se="http://schemas.microsoft.com/office/word/2015/wordml/symex" xmlns:wpg="http://schemas.microsoft.com/office/word/2010/wordprocessingGroup" xmlns:wpi="http://schemas.microsoft.com/office/word/2010/wordprocessingInk" xmlns:wne="http://schemas.microsoft.com/office/word/2006/wordml" xmlns:wps="http://schemas.microsoft.com/office/word/2010/wordprocessingShape" mc:Ignorable="w14 w15 w16se w16cid w16 w16cex w16sdtdh wp14">
-  <w:p/>
-</w:ftr>
-</file>
-
 <file path=word/footnotes.xml><?xml version="1.0" encoding="utf-8"?>
 <w:footnotes xmlns:wpc="http://schemas.microsoft.com/office/word/2010/wordprocessingCanvas" xmlns:cx="http://schemas.microsoft.com/office/drawing/2014/chartex" xmlns:cx1="http://schemas.microsoft.com/office/drawing/2015/9/8/chartex" xmlns:cx2="http://schemas.microsoft.com/office/drawing/2015/10/21/chartex" xmlns:cx3="http://schemas.microsoft.com/office/drawing/2016/5/9/chartex" xmlns:cx4="http://schemas.microsoft.com/office/drawing/2016/5/10/chartex" xmlns:cx5="http://schemas.microsoft.com/office/drawing/2016/5/11/chartex" xmlns:cx6="http://schemas.microsoft.com/office/drawing/2016/5/12/chartex" xmlns:cx7="http://schemas.microsoft.com/office/drawing/2016/5/13/chartex" xmlns:cx8="http://schemas.microsoft.com/office/drawing/2016/5/14/chartex" xmlns:mc="http://schemas.openxmlformats.org/markup-compatibility/2006" xmlns:aink="http://schemas.microsoft.com/office/drawing/2016/ink" xmlns:am3d="http://schemas.microsoft.com/office/drawing/2017/model3d" xmlns:o="urn:schemas-microsoft-com:office:office" xmlns:r="http://schemas.openxmlformats.org/officeDocument/2006/relationships" xmlns:m="http://schemas.openxmlformats.org/officeDocument/2006/math" xmlns:v="urn:schemas-microsoft-com:vml" xmlns:wp14="http://schemas.microsoft.com/office/word/2010/wordprocessingDrawing" xmlns:wp="http://schemas.openxmlformats.org/drawingml/2006/wordprocessingDrawing" xmlns:w10="urn:schemas-microsoft-com:office:word" xmlns:w="http://schemas.openxmlformats.org/wordprocessingml/2006/main" xmlns:w14="http://schemas.microsoft.com/office/word/2010/wordml" xmlns:w15="http://schemas.microsoft.com/office/word/2012/wordml" xmlns:w16cex="http://schemas.microsoft.com/office/word/2018/wordml/cex" xmlns:w16cid="http://schemas.microsoft.com/office/word/2016/wordml/cid" xmlns:w16="http://schemas.microsoft.com/office/word/2018/wordml" xmlns:w16sdtdh="http://schemas.microsoft.com/office/word/2020/wordml/sdtdatahash" xmlns:w16se="http://schemas.microsoft.com/office/word/2015/wordml/symex" xmlns:wpg="http://schemas.microsoft.com/office/word/2010/wordprocessingGroup" xmlns:wpi="http://schemas.microsoft.com/office/word/2010/wordprocessingInk" xmlns:wne="http://schemas.microsoft.com/office/word/2006/wordml" xmlns:wps="http://schemas.microsoft.com/office/word/2010/wordprocessingShape" mc:Ignorable="w14 w15 w16se w16cid w16 w16cex w16sdtdh wp14">
   <w:footnote w:type="separator" w:id="-1">
@@ -914,16 +1803,6 @@
 </file>
 
 <file path=word/header1.xml><?xml version="1.0" encoding="utf-8"?>
-<w:hdr xmlns:wpc="http://schemas.microsoft.com/office/word/2010/wordprocessingCanvas" xmlns:cx="http://schemas.microsoft.com/office/drawing/2014/chartex" xmlns:cx1="http://schemas.microsoft.com/office/drawing/2015/9/8/chartex" xmlns:cx2="http://schemas.microsoft.com/office/drawing/2015/10/21/chartex" xmlns:cx3="http://schemas.microsoft.com/office/drawing/2016/5/9/chartex" xmlns:cx4="http://schemas.microsoft.com/office/drawing/2016/5/10/chartex" xmlns:cx5="http://schemas.microsoft.com/office/drawing/2016/5/11/chartex" xmlns:cx6="http://schemas.microsoft.com/office/drawing/2016/5/12/chartex" xmlns:cx7="http://schemas.microsoft.com/office/drawing/2016/5/13/chartex" xmlns:cx8="http://schemas.microsoft.com/office/drawing/2016/5/14/chartex" xmlns:mc="http://schemas.openxmlformats.org/markup-compatibility/2006" xmlns:aink="http://schemas.microsoft.com/office/drawing/2016/ink" xmlns:am3d="http://schemas.microsoft.com/office/drawing/2017/model3d" xmlns:o="urn:schemas-microsoft-com:office:office" xmlns:r="http://schemas.openxmlformats.org/officeDocument/2006/relationships" xmlns:m="http://schemas.openxmlformats.org/officeDocument/2006/math" xmlns:v="urn:schemas-microsoft-com:vml" xmlns:wp14="http://schemas.microsoft.com/office/word/2010/wordprocessingDrawing" xmlns:wp="http://schemas.openxmlformats.org/drawingml/2006/wordprocessingDrawing" xmlns:w10="urn:schemas-microsoft-com:office:word" xmlns:w="http://schemas.openxmlformats.org/wordprocessingml/2006/main" xmlns:w14="http://schemas.microsoft.com/office/word/2010/wordml" xmlns:w15="http://schemas.microsoft.com/office/word/2012/wordml" xmlns:w16cex="http://schemas.microsoft.com/office/word/2018/wordml/cex" xmlns:w16cid="http://schemas.microsoft.com/office/word/2016/wordml/cid" xmlns:w16="http://schemas.microsoft.com/office/word/2018/wordml" xmlns:w16sdtdh="http://schemas.microsoft.com/office/word/2020/wordml/sdtdatahash" xmlns:w16se="http://schemas.microsoft.com/office/word/2015/wordml/symex" xmlns:wpg="http://schemas.microsoft.com/office/word/2010/wordprocessingGroup" xmlns:wpi="http://schemas.microsoft.com/office/word/2010/wordprocessingInk" xmlns:wne="http://schemas.microsoft.com/office/word/2006/wordml" xmlns:wps="http://schemas.microsoft.com/office/word/2010/wordprocessingShape" mc:Ignorable="w14 w15 w16se w16cid w16 w16cex w16sdtdh wp14">
-  <w:p>
-    <w:pPr>
-      <w:pStyle w:val="Header"/>
-    </w:pPr>
-  </w:p>
-</w:hdr>
-</file>
-
-<file path=word/header2.xml><?xml version="1.0" encoding="utf-8"?>
 <w:hdr xmlns:wpc="http://schemas.microsoft.com/office/word/2010/wordprocessingCanvas" xmlns:cx="http://schemas.microsoft.com/office/drawing/2014/chartex" xmlns:cx1="http://schemas.microsoft.com/office/drawing/2015/9/8/chartex" xmlns:cx2="http://schemas.microsoft.com/office/drawing/2015/10/21/chartex" xmlns:cx3="http://schemas.microsoft.com/office/drawing/2016/5/9/chartex" xmlns:cx4="http://schemas.microsoft.com/office/drawing/2016/5/10/chartex" xmlns:cx5="http://schemas.microsoft.com/office/drawing/2016/5/11/chartex" xmlns:cx6="http://schemas.microsoft.com/office/drawing/2016/5/12/chartex" xmlns:cx7="http://schemas.microsoft.com/office/drawing/2016/5/13/chartex" xmlns:cx8="http://schemas.microsoft.com/office/drawing/2016/5/14/chartex" xmlns:mc="http://schemas.openxmlformats.org/markup-compatibility/2006" xmlns:aink="http://schemas.microsoft.com/office/drawing/2016/ink" xmlns:am3d="http://schemas.microsoft.com/office/drawing/2017/model3d" xmlns:o="urn:schemas-microsoft-com:office:office" xmlns:r="http://schemas.openxmlformats.org/officeDocument/2006/relationships" xmlns:m="http://schemas.openxmlformats.org/officeDocument/2006/math" xmlns:v="urn:schemas-microsoft-com:vml" xmlns:wp14="http://schemas.microsoft.com/office/word/2010/wordprocessingDrawing" xmlns:wp="http://schemas.openxmlformats.org/drawingml/2006/wordprocessingDrawing" xmlns:w10="urn:schemas-microsoft-com:office:word" xmlns:w="http://schemas.openxmlformats.org/wordprocessingml/2006/main" xmlns:w14="http://schemas.microsoft.com/office/word/2010/wordml" xmlns:w15="http://schemas.microsoft.com/office/word/2012/wordml" xmlns:w16cex="http://schemas.microsoft.com/office/word/2018/wordml/cex" xmlns:w16cid="http://schemas.microsoft.com/office/word/2016/wordml/cid" xmlns:w16="http://schemas.microsoft.com/office/word/2018/wordml" xmlns:w16sdtdh="http://schemas.microsoft.com/office/word/2020/wordml/sdtdatahash" xmlns:w16se="http://schemas.microsoft.com/office/word/2015/wordml/symex" xmlns:wpg="http://schemas.microsoft.com/office/word/2010/wordprocessingGroup" xmlns:wpi="http://schemas.microsoft.com/office/word/2010/wordprocessingInk" xmlns:wne="http://schemas.microsoft.com/office/word/2006/wordml" xmlns:wps="http://schemas.microsoft.com/office/word/2010/wordprocessingShape" mc:Ignorable="w14 w15 w16se w16cid w16 w16cex w16sdtdh wp14">
   <w:p>
     <w:pPr>
@@ -939,12 +1818,6 @@
       <w:t>SCH. 5</w:t>
     </w:r>
   </w:p>
-</w:hdr>
-</file>
-
-<file path=word/header3.xml><?xml version="1.0" encoding="utf-8"?>
-<w:hdr xmlns:wpc="http://schemas.microsoft.com/office/word/2010/wordprocessingCanvas" xmlns:cx="http://schemas.microsoft.com/office/drawing/2014/chartex" xmlns:cx1="http://schemas.microsoft.com/office/drawing/2015/9/8/chartex" xmlns:cx2="http://schemas.microsoft.com/office/drawing/2015/10/21/chartex" xmlns:cx3="http://schemas.microsoft.com/office/drawing/2016/5/9/chartex" xmlns:cx4="http://schemas.microsoft.com/office/drawing/2016/5/10/chartex" xmlns:cx5="http://schemas.microsoft.com/office/drawing/2016/5/11/chartex" xmlns:cx6="http://schemas.microsoft.com/office/drawing/2016/5/12/chartex" xmlns:cx7="http://schemas.microsoft.com/office/drawing/2016/5/13/chartex" xmlns:cx8="http://schemas.microsoft.com/office/drawing/2016/5/14/chartex" xmlns:mc="http://schemas.openxmlformats.org/markup-compatibility/2006" xmlns:aink="http://schemas.microsoft.com/office/drawing/2016/ink" xmlns:am3d="http://schemas.microsoft.com/office/drawing/2017/model3d" xmlns:o="urn:schemas-microsoft-com:office:office" xmlns:r="http://schemas.openxmlformats.org/officeDocument/2006/relationships" xmlns:m="http://schemas.openxmlformats.org/officeDocument/2006/math" xmlns:v="urn:schemas-microsoft-com:vml" xmlns:wp14="http://schemas.microsoft.com/office/word/2010/wordprocessingDrawing" xmlns:wp="http://schemas.openxmlformats.org/drawingml/2006/wordprocessingDrawing" xmlns:w10="urn:schemas-microsoft-com:office:word" xmlns:w="http://schemas.openxmlformats.org/wordprocessingml/2006/main" xmlns:w14="http://schemas.microsoft.com/office/word/2010/wordml" xmlns:w15="http://schemas.microsoft.com/office/word/2012/wordml" xmlns:w16cex="http://schemas.microsoft.com/office/word/2018/wordml/cex" xmlns:w16cid="http://schemas.microsoft.com/office/word/2016/wordml/cid" xmlns:w16="http://schemas.microsoft.com/office/word/2018/wordml" xmlns:w16sdtdh="http://schemas.microsoft.com/office/word/2020/wordml/sdtdatahash" xmlns:w16se="http://schemas.microsoft.com/office/word/2015/wordml/symex" xmlns:wpg="http://schemas.microsoft.com/office/word/2010/wordprocessingGroup" xmlns:wpi="http://schemas.microsoft.com/office/word/2010/wordprocessingInk" xmlns:wne="http://schemas.microsoft.com/office/word/2006/wordml" xmlns:wps="http://schemas.microsoft.com/office/word/2010/wordprocessingShape" mc:Ignorable="w14 w15 w16se w16cid w16 w16cex w16sdtdh wp14">
-  <w:p/>
 </w:hdr>
 </file>
 
@@ -2885,6 +3758,28 @@
 </file>
 
 <file path=customXml/item1.xml><?xml version="1.0" encoding="utf-8"?>
+<?mso-contentType ?>
+<FormTemplates xmlns="http://schemas.microsoft.com/sharepoint/v3/contenttype/forms">
+  <Display>DocumentLibraryForm</Display>
+  <Edit>DocumentLibraryForm</Edit>
+  <New>DocumentLibraryForm</New>
+</FormTemplates>
+</file>
+
+<file path=customXml/item2.xml><?xml version="1.0" encoding="utf-8"?>
+<p:properties xmlns:p="http://schemas.microsoft.com/office/2006/metadata/properties" xmlns:xsi="http://www.w3.org/2001/XMLSchema-instance" xmlns:pc="http://schemas.microsoft.com/office/infopath/2007/PartnerControls">
+  <documentManagement>
+    <_ip_UnifiedCompliancePolicyUIAction xmlns="http://schemas.microsoft.com/sharepoint/v3" xsi:nil="true"/>
+    <TaxCatchAll xmlns="37b4ebc9-a517-45a5-882e-0f38d4a169d8" xsi:nil="true"/>
+    <lcf76f155ced4ddcb4097134ff3c332f xmlns="bf8c2668-4a04-4648-b511-d3baf2576b0e">
+      <Terms xmlns="http://schemas.microsoft.com/office/infopath/2007/PartnerControls"/>
+    </lcf76f155ced4ddcb4097134ff3c332f>
+    <_ip_UnifiedCompliancePolicyProperties xmlns="http://schemas.microsoft.com/sharepoint/v3" xsi:nil="true"/>
+  </documentManagement>
+</p:properties>
+</file>
+
+<file path=customXml/item3.xml><?xml version="1.0" encoding="utf-8"?>
 <ct:contentTypeSchema xmlns:ct="http://schemas.microsoft.com/office/2006/metadata/contentType" xmlns:ma="http://schemas.microsoft.com/office/2006/metadata/properties/metaAttributes" ct:_="" ma:_="" ma:contentTypeName="Document" ma:contentTypeID="0x010100545518E986A41541829E4CDA64E2B629" ma:contentTypeVersion="14" ma:contentTypeDescription="Create a new document." ma:contentTypeScope="" ma:versionID="90c6b16fd3106ead28b9bb34e3555612">
   <xsd:schema xmlns:xsd="http://www.w3.org/2001/XMLSchema" xmlns:xs="http://www.w3.org/2001/XMLSchema" xmlns:p="http://schemas.microsoft.com/office/2006/metadata/properties" xmlns:ns1="http://schemas.microsoft.com/sharepoint/v3" xmlns:ns2="bf8c2668-4a04-4648-b511-d3baf2576b0e" xmlns:ns3="37b4ebc9-a517-45a5-882e-0f38d4a169d8" targetNamespace="http://schemas.microsoft.com/office/2006/metadata/properties" ma:root="true" ma:fieldsID="0ab64d912ff16e3cd4d998c5c243aef0" ns1:_="" ns2:_="" ns3:_="">
     <xsd:import namespace="http://schemas.microsoft.com/sharepoint/v3"/>
@@ -3102,29 +3997,27 @@
 </ct:contentTypeSchema>
 </file>
 
-<file path=customXml/item2.xml><?xml version="1.0" encoding="utf-8"?>
-<p:properties xmlns:p="http://schemas.microsoft.com/office/2006/metadata/properties" xmlns:xsi="http://www.w3.org/2001/XMLSchema-instance" xmlns:pc="http://schemas.microsoft.com/office/infopath/2007/PartnerControls">
-  <documentManagement>
-    <_ip_UnifiedCompliancePolicyUIAction xmlns="http://schemas.microsoft.com/sharepoint/v3" xsi:nil="true"/>
-    <TaxCatchAll xmlns="37b4ebc9-a517-45a5-882e-0f38d4a169d8" xsi:nil="true"/>
-    <lcf76f155ced4ddcb4097134ff3c332f xmlns="bf8c2668-4a04-4648-b511-d3baf2576b0e">
-      <Terms xmlns="http://schemas.microsoft.com/office/infopath/2007/PartnerControls"/>
-    </lcf76f155ced4ddcb4097134ff3c332f>
-    <_ip_UnifiedCompliancePolicyProperties xmlns="http://schemas.microsoft.com/sharepoint/v3" xsi:nil="true"/>
-  </documentManagement>
-</p:properties>
+<file path=customXml/itemProps1.xml><?xml version="1.0" encoding="utf-8"?>
+<ds:datastoreItem xmlns:ds="http://schemas.openxmlformats.org/officeDocument/2006/customXml" ds:itemID="{39A83380-3F78-4FFC-8A14-7E457173B12F}">
+  <ds:schemaRefs>
+    <ds:schemaRef ds:uri="http://schemas.microsoft.com/sharepoint/v3/contenttype/forms"/>
+  </ds:schemaRefs>
+</ds:datastoreItem>
 </file>
 
-<file path=customXml/item3.xml><?xml version="1.0" encoding="utf-8"?>
-<?mso-contentType ?>
-<FormTemplates xmlns="http://schemas.microsoft.com/sharepoint/v3/contenttype/forms">
-  <Display>DocumentLibraryForm</Display>
-  <Edit>DocumentLibraryForm</Edit>
-  <New>DocumentLibraryForm</New>
-</FormTemplates>
+<file path=customXml/itemProps2.xml><?xml version="1.0" encoding="utf-8"?>
+<ds:datastoreItem xmlns:ds="http://schemas.openxmlformats.org/officeDocument/2006/customXml" ds:itemID="{DCF3E154-65B0-4307-932B-74C959C4AEB4}">
+  <ds:schemaRefs>
+    <ds:schemaRef ds:uri="http://schemas.microsoft.com/office/2006/metadata/properties"/>
+    <ds:schemaRef ds:uri="http://schemas.microsoft.com/office/infopath/2007/PartnerControls"/>
+    <ds:schemaRef ds:uri="http://schemas.microsoft.com/sharepoint/v3"/>
+    <ds:schemaRef ds:uri="37b4ebc9-a517-45a5-882e-0f38d4a169d8"/>
+    <ds:schemaRef ds:uri="bf8c2668-4a04-4648-b511-d3baf2576b0e"/>
+  </ds:schemaRefs>
+</ds:datastoreItem>
 </file>
 
-<file path=customXml/itemProps1.xml><?xml version="1.0" encoding="utf-8"?>
+<file path=customXml/itemProps3.xml><?xml version="1.0" encoding="utf-8"?>
 <ds:datastoreItem xmlns:ds="http://schemas.openxmlformats.org/officeDocument/2006/customXml" ds:itemID="{22524017-08BF-44CC-B4A8-4CD52DF204E1}">
   <ds:schemaRefs>
     <ds:schemaRef ds:uri="http://schemas.microsoft.com/office/2006/metadata/contentType"/>
@@ -3142,24 +4035,4 @@
     <ds:schemaRef ds:uri="http://schemas.microsoft.com/internal/obd"/>
   </ds:schemaRefs>
 </ds:datastoreItem>
-</file>
-
-<file path=customXml/itemProps2.xml><?xml version="1.0" encoding="utf-8"?>
-<ds:datastoreItem xmlns:ds="http://schemas.openxmlformats.org/officeDocument/2006/customXml" ds:itemID="{DCF3E154-65B0-4307-932B-74C959C4AEB4}">
-  <ds:schemaRefs>
-    <ds:schemaRef ds:uri="http://schemas.microsoft.com/office/2006/metadata/properties"/>
-    <ds:schemaRef ds:uri="http://schemas.microsoft.com/office/infopath/2007/PartnerControls"/>
-    <ds:schemaRef ds:uri="http://schemas.microsoft.com/sharepoint/v3"/>
-    <ds:schemaRef ds:uri="37b4ebc9-a517-45a5-882e-0f38d4a169d8"/>
-    <ds:schemaRef ds:uri="bf8c2668-4a04-4648-b511-d3baf2576b0e"/>
-  </ds:schemaRefs>
-</ds:datastoreItem>
-</file>
-
-<file path=customXml/itemProps3.xml><?xml version="1.0" encoding="utf-8"?>
-<ds:datastoreItem xmlns:ds="http://schemas.openxmlformats.org/officeDocument/2006/customXml" ds:itemID="{39A83380-3F78-4FFC-8A14-7E457173B12F}">
-  <ds:schemaRefs>
-    <ds:schemaRef ds:uri="http://schemas.microsoft.com/sharepoint/v3/contenttype/forms"/>
-  </ds:schemaRefs>
-</ds:datastoreItem>
 </file>
</xml_diff>